<commit_message>
Declarao de servico e atividades
</commit_message>
<xml_diff>
--- a/Documentacao/declaracao_serivco.docx
+++ b/Documentacao/declaracao_serivco.docx
@@ -263,7 +263,15 @@
           <w:sz w:val="28"/>
           <w:szCs w:val="28"/>
         </w:rPr>
-        <w:t>Cesar Augusto Siqueira Santos,</w:t>
+        <w:t>Kevin Mikio Matsumoto Hizatsuki</w:t>
+      </w:r>
+      <w:r>
+        <w:rPr>
+          <w:rFonts w:ascii="Times New Roman" w:hAnsi="Times New Roman"/>
+          <w:sz w:val="28"/>
+          <w:szCs w:val="28"/>
+        </w:rPr>
+        <w:t>,</w:t>
       </w:r>
       <w:r>
         <w:rPr>
@@ -337,7 +345,33 @@
           <w:sz w:val="28"/>
           <w:szCs w:val="28"/>
         </w:rPr>
-        <w:t>e que exerce funções como:</w:t>
+        <w:t xml:space="preserve">e que exerce </w:t>
+      </w:r>
+      <w:r>
+        <w:rPr>
+          <w:rFonts w:ascii="Times New Roman" w:hAnsi="Times New Roman"/>
+          <w:sz w:val="28"/>
+          <w:szCs w:val="28"/>
+        </w:rPr>
+        <w:t xml:space="preserve">as seguintes </w:t>
+      </w:r>
+      <w:r>
+        <w:rPr>
+          <w:rFonts w:ascii="Times New Roman" w:hAnsi="Times New Roman"/>
+          <w:sz w:val="28"/>
+          <w:szCs w:val="28"/>
+        </w:rPr>
+        <w:t>funções</w:t>
+      </w:r>
+      <w:bookmarkStart w:id="0" w:name="_GoBack"/>
+      <w:bookmarkEnd w:id="0"/>
+      <w:r>
+        <w:rPr>
+          <w:rFonts w:ascii="Times New Roman" w:hAnsi="Times New Roman"/>
+          <w:sz w:val="28"/>
+          <w:szCs w:val="28"/>
+        </w:rPr>
+        <w:t>:</w:t>
       </w:r>
     </w:p>
     <w:p>
@@ -368,7 +402,25 @@
           <w:sz w:val="28"/>
           <w:szCs w:val="28"/>
         </w:rPr>
-        <w:t>Desenvolvimento de Indicadores e KPI’s para diversas áreas.</w:t>
+        <w:t xml:space="preserve">Desenvolvimento de Indicadores e </w:t>
+      </w:r>
+      <w:proofErr w:type="spellStart"/>
+      <w:r>
+        <w:rPr>
+          <w:rFonts w:ascii="Times New Roman" w:hAnsi="Times New Roman"/>
+          <w:sz w:val="28"/>
+          <w:szCs w:val="28"/>
+        </w:rPr>
+        <w:t>KPI’s</w:t>
+      </w:r>
+      <w:proofErr w:type="spellEnd"/>
+      <w:r>
+        <w:rPr>
+          <w:rFonts w:ascii="Times New Roman" w:hAnsi="Times New Roman"/>
+          <w:sz w:val="28"/>
+          <w:szCs w:val="28"/>
+        </w:rPr>
+        <w:t xml:space="preserve"> para diversas áreas.</w:t>
       </w:r>
     </w:p>
     <w:p>
@@ -389,7 +441,25 @@
           <w:sz w:val="28"/>
           <w:szCs w:val="28"/>
         </w:rPr>
-        <w:t>Estruturação de uma ferramenta de Business Intelligence.</w:t>
+        <w:t xml:space="preserve">Estruturação de uma ferramenta de Business </w:t>
+      </w:r>
+      <w:proofErr w:type="spellStart"/>
+      <w:r>
+        <w:rPr>
+          <w:rFonts w:ascii="Times New Roman" w:hAnsi="Times New Roman"/>
+          <w:sz w:val="28"/>
+          <w:szCs w:val="28"/>
+        </w:rPr>
+        <w:t>Intelligence</w:t>
+      </w:r>
+      <w:proofErr w:type="spellEnd"/>
+      <w:r>
+        <w:rPr>
+          <w:rFonts w:ascii="Times New Roman" w:hAnsi="Times New Roman"/>
+          <w:sz w:val="28"/>
+          <w:szCs w:val="28"/>
+        </w:rPr>
+        <w:t>.</w:t>
       </w:r>
     </w:p>
     <w:p>
@@ -439,7 +509,25 @@
           <w:sz w:val="28"/>
           <w:szCs w:val="28"/>
         </w:rPr>
-        <w:t>ETL através de SSIS e SAS Enterprise Guide.</w:t>
+        <w:t xml:space="preserve">ETL através de SSIS e SAS Enterprise </w:t>
+      </w:r>
+      <w:proofErr w:type="spellStart"/>
+      <w:r>
+        <w:rPr>
+          <w:rFonts w:ascii="Times New Roman" w:hAnsi="Times New Roman"/>
+          <w:sz w:val="28"/>
+          <w:szCs w:val="28"/>
+        </w:rPr>
+        <w:t>Guide</w:t>
+      </w:r>
+      <w:proofErr w:type="spellEnd"/>
+      <w:r>
+        <w:rPr>
+          <w:rFonts w:ascii="Times New Roman" w:hAnsi="Times New Roman"/>
+          <w:sz w:val="28"/>
+          <w:szCs w:val="28"/>
+        </w:rPr>
+        <w:t>.</w:t>
       </w:r>
     </w:p>
     <w:p>
@@ -496,14 +584,73 @@
           <w:szCs w:val="28"/>
         </w:rPr>
       </w:pPr>
-      <w:r>
-        <w:rPr>
-          <w:rFonts w:ascii="Times New Roman" w:hAnsi="Times New Roman"/>
-          <w:sz w:val="28"/>
-          <w:szCs w:val="28"/>
-        </w:rPr>
-        <w:t>Tunning de Querys para SQL Server.</w:t>
-      </w:r>
+      <w:proofErr w:type="spellStart"/>
+      <w:r>
+        <w:rPr>
+          <w:rFonts w:ascii="Times New Roman" w:hAnsi="Times New Roman"/>
+          <w:sz w:val="28"/>
+          <w:szCs w:val="28"/>
+        </w:rPr>
+        <w:t>Tunning</w:t>
+      </w:r>
+      <w:proofErr w:type="spellEnd"/>
+      <w:r>
+        <w:rPr>
+          <w:rFonts w:ascii="Times New Roman" w:hAnsi="Times New Roman"/>
+          <w:sz w:val="28"/>
+          <w:szCs w:val="28"/>
+        </w:rPr>
+        <w:t xml:space="preserve"> de </w:t>
+      </w:r>
+      <w:proofErr w:type="spellStart"/>
+      <w:r>
+        <w:rPr>
+          <w:rFonts w:ascii="Times New Roman" w:hAnsi="Times New Roman"/>
+          <w:sz w:val="28"/>
+          <w:szCs w:val="28"/>
+        </w:rPr>
+        <w:t>Querys</w:t>
+      </w:r>
+      <w:proofErr w:type="spellEnd"/>
+      <w:r>
+        <w:rPr>
+          <w:rFonts w:ascii="Times New Roman" w:hAnsi="Times New Roman"/>
+          <w:sz w:val="28"/>
+          <w:szCs w:val="28"/>
+        </w:rPr>
+        <w:t xml:space="preserve"> para SQL Server.</w:t>
+      </w:r>
+    </w:p>
+    <w:p>
+      <w:pPr>
+        <w:numPr>
+          <w:ilvl w:val="0"/>
+          <w:numId w:val="2"/>
+        </w:numPr>
+        <w:rPr>
+          <w:rFonts w:ascii="Times New Roman" w:hAnsi="Times New Roman"/>
+          <w:sz w:val="28"/>
+          <w:szCs w:val="28"/>
+        </w:rPr>
+      </w:pPr>
+      <w:r>
+        <w:rPr>
+          <w:rFonts w:ascii="Times New Roman" w:hAnsi="Times New Roman"/>
+          <w:sz w:val="28"/>
+          <w:szCs w:val="28"/>
+        </w:rPr>
+        <w:t xml:space="preserve">Implantação de um </w:t>
+      </w:r>
+      <w:proofErr w:type="spellStart"/>
+      <w:r>
+        <w:rPr>
+          <w:rFonts w:ascii="Times New Roman" w:hAnsi="Times New Roman"/>
+          <w:sz w:val="28"/>
+          <w:szCs w:val="28"/>
+        </w:rPr>
+        <w:t>Chatbot</w:t>
+      </w:r>
+      <w:proofErr w:type="spellEnd"/>
     </w:p>
     <w:p>
       <w:pPr>
@@ -523,17 +670,6 @@
           <w:szCs w:val="28"/>
         </w:rPr>
       </w:pPr>
-      <w:bookmarkStart w:id="0" w:name="_GoBack"/>
-      <w:bookmarkEnd w:id="0"/>
-    </w:p>
-    <w:p>
-      <w:pPr>
-        <w:rPr>
-          <w:rFonts w:ascii="Times New Roman" w:hAnsi="Times New Roman"/>
-          <w:sz w:val="28"/>
-          <w:szCs w:val="28"/>
-        </w:rPr>
-      </w:pPr>
     </w:p>
     <w:p>
       <w:pPr>
@@ -667,15 +803,6 @@
         </w:rPr>
         <w:t>CARIMBO</w:t>
       </w:r>
-    </w:p>
-    <w:p>
-      <w:pPr>
-        <w:rPr>
-          <w:rFonts w:ascii="Times New Roman" w:hAnsi="Times New Roman"/>
-          <w:sz w:val="28"/>
-          <w:szCs w:val="28"/>
-        </w:rPr>
-      </w:pPr>
     </w:p>
     <w:p>
       <w:pPr>
@@ -775,6 +902,7 @@
     <w:lvl w:ilvl="0">
       <w:start w:val="1"/>
       <w:numFmt w:val="none"/>
+      <w:pStyle w:val="Ttulo1"/>
       <w:lvlText w:val=""/>
       <w:lvlJc w:val="left"/>
       <w:pPr>
@@ -787,6 +915,7 @@
     <w:lvl w:ilvl="1">
       <w:start w:val="1"/>
       <w:numFmt w:val="none"/>
+      <w:pStyle w:val="Ttulo2"/>
       <w:lvlText w:val=""/>
       <w:lvlJc w:val="left"/>
       <w:pPr>
@@ -799,6 +928,7 @@
     <w:lvl w:ilvl="2">
       <w:start w:val="1"/>
       <w:numFmt w:val="none"/>
+      <w:pStyle w:val="Ttulo3"/>
       <w:lvlText w:val=""/>
       <w:lvlJc w:val="left"/>
       <w:pPr>
@@ -835,6 +965,7 @@
     <w:lvl w:ilvl="5">
       <w:start w:val="1"/>
       <w:numFmt w:val="none"/>
+      <w:pStyle w:val="Ttulo6"/>
       <w:lvlText w:val=""/>
       <w:lvlJc w:val="left"/>
       <w:pPr>
@@ -847,6 +978,7 @@
     <w:lvl w:ilvl="6">
       <w:start w:val="1"/>
       <w:numFmt w:val="none"/>
+      <w:pStyle w:val="Ttulo7"/>
       <w:lvlText w:val=""/>
       <w:lvlJc w:val="left"/>
       <w:pPr>
@@ -1041,7 +1173,7 @@
     </w:rPrDefault>
     <w:pPrDefault/>
   </w:docDefaults>
-  <w:latentStyles w:defLockedState="0" w:defUIPriority="0" w:defSemiHidden="0" w:defUnhideWhenUsed="0" w:defQFormat="0" w:count="376">
+  <w:latentStyles w:defLockedState="0" w:defUIPriority="0" w:defSemiHidden="0" w:defUnhideWhenUsed="0" w:defQFormat="0" w:count="375">
     <w:lsdException w:name="Normal" w:qFormat="1"/>
     <w:lsdException w:name="heading 1" w:qFormat="1"/>
     <w:lsdException w:name="heading 2" w:qFormat="1"/>
@@ -1057,6 +1189,50 @@
     <w:lsdException w:name="Subtitle" w:qFormat="1"/>
     <w:lsdException w:name="Strong" w:qFormat="1"/>
     <w:lsdException w:name="Emphasis" w:qFormat="1"/>
+    <w:lsdException w:name="Normal Table" w:semiHidden="1" w:unhideWhenUsed="1"/>
+    <w:lsdException w:name="Table Simple 1" w:semiHidden="1" w:unhideWhenUsed="1"/>
+    <w:lsdException w:name="Table Simple 2" w:semiHidden="1" w:unhideWhenUsed="1"/>
+    <w:lsdException w:name="Table Simple 3" w:semiHidden="1" w:unhideWhenUsed="1"/>
+    <w:lsdException w:name="Table Classic 1" w:semiHidden="1" w:unhideWhenUsed="1"/>
+    <w:lsdException w:name="Table Classic 2" w:semiHidden="1" w:unhideWhenUsed="1"/>
+    <w:lsdException w:name="Table Classic 3" w:semiHidden="1" w:unhideWhenUsed="1"/>
+    <w:lsdException w:name="Table Classic 4" w:semiHidden="1" w:unhideWhenUsed="1"/>
+    <w:lsdException w:name="Table Colorful 1" w:semiHidden="1" w:unhideWhenUsed="1"/>
+    <w:lsdException w:name="Table Colorful 2" w:semiHidden="1" w:unhideWhenUsed="1"/>
+    <w:lsdException w:name="Table Colorful 3" w:semiHidden="1" w:unhideWhenUsed="1"/>
+    <w:lsdException w:name="Table Columns 1" w:semiHidden="1" w:unhideWhenUsed="1"/>
+    <w:lsdException w:name="Table Columns 2" w:semiHidden="1" w:unhideWhenUsed="1"/>
+    <w:lsdException w:name="Table Columns 3" w:semiHidden="1" w:unhideWhenUsed="1"/>
+    <w:lsdException w:name="Table Columns 4" w:semiHidden="1" w:unhideWhenUsed="1"/>
+    <w:lsdException w:name="Table Columns 5" w:semiHidden="1" w:unhideWhenUsed="1"/>
+    <w:lsdException w:name="Table Grid 1" w:semiHidden="1" w:unhideWhenUsed="1"/>
+    <w:lsdException w:name="Table Grid 2" w:semiHidden="1" w:unhideWhenUsed="1"/>
+    <w:lsdException w:name="Table Grid 3" w:semiHidden="1" w:unhideWhenUsed="1"/>
+    <w:lsdException w:name="Table Grid 4" w:semiHidden="1" w:unhideWhenUsed="1"/>
+    <w:lsdException w:name="Table Grid 5" w:semiHidden="1" w:unhideWhenUsed="1"/>
+    <w:lsdException w:name="Table Grid 6" w:semiHidden="1" w:unhideWhenUsed="1"/>
+    <w:lsdException w:name="Table Grid 7" w:semiHidden="1" w:unhideWhenUsed="1"/>
+    <w:lsdException w:name="Table Grid 8" w:semiHidden="1" w:unhideWhenUsed="1"/>
+    <w:lsdException w:name="Table List 1" w:semiHidden="1" w:unhideWhenUsed="1"/>
+    <w:lsdException w:name="Table List 2" w:semiHidden="1" w:unhideWhenUsed="1"/>
+    <w:lsdException w:name="Table List 3" w:semiHidden="1" w:unhideWhenUsed="1"/>
+    <w:lsdException w:name="Table List 4" w:semiHidden="1" w:unhideWhenUsed="1"/>
+    <w:lsdException w:name="Table List 5" w:semiHidden="1" w:unhideWhenUsed="1"/>
+    <w:lsdException w:name="Table List 6" w:semiHidden="1" w:unhideWhenUsed="1"/>
+    <w:lsdException w:name="Table List 7" w:semiHidden="1" w:unhideWhenUsed="1"/>
+    <w:lsdException w:name="Table List 8" w:semiHidden="1" w:unhideWhenUsed="1"/>
+    <w:lsdException w:name="Table 3D effects 1" w:semiHidden="1" w:unhideWhenUsed="1"/>
+    <w:lsdException w:name="Table 3D effects 2" w:semiHidden="1" w:unhideWhenUsed="1"/>
+    <w:lsdException w:name="Table 3D effects 3" w:semiHidden="1" w:unhideWhenUsed="1"/>
+    <w:lsdException w:name="Table Contemporary" w:semiHidden="1" w:unhideWhenUsed="1"/>
+    <w:lsdException w:name="Table Elegant" w:semiHidden="1" w:unhideWhenUsed="1"/>
+    <w:lsdException w:name="Table Professional" w:semiHidden="1" w:unhideWhenUsed="1"/>
+    <w:lsdException w:name="Table Subtle 1" w:semiHidden="1" w:unhideWhenUsed="1"/>
+    <w:lsdException w:name="Table Subtle 2" w:semiHidden="1" w:unhideWhenUsed="1"/>
+    <w:lsdException w:name="Table Web 1" w:semiHidden="1" w:unhideWhenUsed="1"/>
+    <w:lsdException w:name="Table Web 2" w:semiHidden="1" w:unhideWhenUsed="1"/>
+    <w:lsdException w:name="Table Web 3" w:semiHidden="1" w:unhideWhenUsed="1"/>
+    <w:lsdException w:name="Table Theme" w:semiHidden="1" w:unhideWhenUsed="1"/>
     <w:lsdException w:name="Placeholder Text" w:semiHidden="1" w:uiPriority="99"/>
     <w:lsdException w:name="No Spacing" w:uiPriority="1" w:qFormat="1"/>
     <w:lsdException w:name="Light Shading" w:uiPriority="60"/>
@@ -1276,7 +1452,6 @@
     <w:lsdException w:name="Smart Hyperlink" w:semiHidden="1" w:uiPriority="99" w:unhideWhenUsed="1"/>
     <w:lsdException w:name="Hashtag" w:semiHidden="1" w:uiPriority="99" w:unhideWhenUsed="1"/>
     <w:lsdException w:name="Unresolved Mention" w:semiHidden="1" w:uiPriority="99" w:unhideWhenUsed="1"/>
-    <w:lsdException w:name="Smart Link" w:semiHidden="1" w:uiPriority="99" w:unhideWhenUsed="1"/>
   </w:latentStyles>
   <w:style w:type="paragraph" w:default="1" w:styleId="Normal">
     <w:name w:val="Normal"/>
@@ -1393,10 +1568,15 @@
   </w:style>
   <w:style w:type="character" w:default="1" w:styleId="Fontepargpadro">
     <w:name w:val="Default Paragraph Font"/>
+    <w:uiPriority w:val="1"/>
+    <w:semiHidden/>
+    <w:unhideWhenUsed/>
   </w:style>
   <w:style w:type="table" w:default="1" w:styleId="Tabelanormal">
     <w:name w:val="Normal Table"/>
+    <w:uiPriority w:val="99"/>
     <w:semiHidden/>
+    <w:unhideWhenUsed/>
     <w:tblPr>
       <w:tblInd w:w="0" w:type="dxa"/>
       <w:tblCellMar>
@@ -1409,7 +1589,9 @@
   </w:style>
   <w:style w:type="numbering" w:default="1" w:styleId="Semlista">
     <w:name w:val="No List"/>
+    <w:uiPriority w:val="99"/>
     <w:semiHidden/>
+    <w:unhideWhenUsed/>
   </w:style>
   <w:style w:type="character" w:customStyle="1" w:styleId="WW8Num1z0">
     <w:name w:val="WW8Num1z0"/>

</xml_diff>